<commit_message>
added extra details to dealing with constraints
</commit_message>
<xml_diff>
--- a/how_we_will_deal_with_constraints.docx
+++ b/how_we_will_deal_with_constraints.docx
@@ -14,84 +14,383 @@
           <w:rFonts w:hint="default"/>
           <w:lang w:val="en-US"/>
         </w:rPr>
-        <w:t>Real time application.</w:t>
-      </w:r>
-    </w:p>
-    <w:p>
-      <w:pPr>
-        <w:rPr>
-          <w:rFonts w:hint="default"/>
-          <w:lang w:val="en-US"/>
-        </w:rPr>
-      </w:pPr>
-      <w:r>
-        <w:rPr>
-          <w:rFonts w:hint="default"/>
-          <w:lang w:val="en-US"/>
-        </w:rPr>
-        <w:t>Easy access to system’s abstraction layers to simulate io for both phone and computer.</w:t>
-      </w:r>
-    </w:p>
-    <w:p>
-      <w:pPr>
-        <w:rPr>
-          <w:rFonts w:hint="default"/>
-          <w:lang w:val="en-US"/>
-        </w:rPr>
-      </w:pPr>
-      <w:r>
-        <w:rPr>
-          <w:rFonts w:hint="default"/>
-          <w:lang w:val="en-US"/>
-        </w:rPr>
-        <w:t>Efficient networking.</w:t>
+        <w:t>These are the main constraints that we are dealing with, we will pick the technologies that we will use accordingly, we will not be using any frameworks or databases in this phase, we will only be choosing the programming language that we will use.</w:t>
+      </w:r>
+    </w:p>
+    <w:p>
+      <w:pPr>
+        <w:rPr>
+          <w:rFonts w:hint="default"/>
+          <w:lang w:val="en-US"/>
+        </w:rPr>
+      </w:pPr>
+    </w:p>
+    <w:p>
+      <w:pPr>
+        <w:rPr>
+          <w:rFonts w:hint="default"/>
+          <w:lang w:val="en-US"/>
+        </w:rPr>
+      </w:pPr>
+      <w:r>
+        <w:rPr>
+          <w:rFonts w:hint="default"/>
+          <w:lang w:val="en-US"/>
+        </w:rPr>
+        <w:t>I have assigned each team member a responsibility that said team member will need to find out, I want a report of the options that satisfy a certain constraint and why it does so better than others.</w:t>
+      </w:r>
+    </w:p>
+    <w:p>
+      <w:pPr>
+        <w:rPr>
+          <w:rFonts w:hint="default"/>
+          <w:lang w:val="en-US"/>
+        </w:rPr>
+      </w:pPr>
+    </w:p>
+    <w:p>
+      <w:pPr>
+        <w:rPr>
+          <w:rFonts w:hint="default"/>
+          <w:lang w:val="en-US"/>
+        </w:rPr>
+      </w:pPr>
+      <w:r>
+        <w:rPr>
+          <w:rFonts w:hint="default"/>
+          <w:lang w:val="en-US"/>
+        </w:rPr>
+        <w:t>If any of these seem unclear refer to the non-functional requirements in the SRS.</w:t>
+      </w:r>
+    </w:p>
+    <w:p>
+      <w:pPr>
+        <w:rPr>
+          <w:rFonts w:hint="default"/>
+          <w:lang w:val="en-US"/>
+        </w:rPr>
+      </w:pPr>
+    </w:p>
+    <w:p>
+      <w:pPr>
+        <w:numPr>
+          <w:ilvl w:val="0"/>
+          <w:numId w:val="1"/>
+        </w:numPr>
+        <w:ind w:left="420" w:leftChars="0" w:hanging="420" w:firstLineChars="0"/>
+        <w:rPr>
+          <w:rFonts w:hint="default"/>
+          <w:lang w:val="en-US"/>
+        </w:rPr>
+      </w:pPr>
+      <w:r>
+        <w:rPr>
+          <w:rFonts w:hint="default"/>
+          <w:lang w:val="en-US"/>
+        </w:rPr>
+        <w:t>Real time application. - Hussein</w:t>
+      </w:r>
+    </w:p>
+    <w:p>
+      <w:pPr>
+        <w:numPr>
+          <w:ilvl w:val="1"/>
+          <w:numId w:val="1"/>
+        </w:numPr>
+        <w:ind w:left="840" w:leftChars="0" w:hanging="420" w:firstLineChars="0"/>
+        <w:rPr>
+          <w:rFonts w:hint="default"/>
+          <w:lang w:val="en-US"/>
+        </w:rPr>
+      </w:pPr>
+      <w:r>
+        <w:rPr>
+          <w:rFonts w:hint="default"/>
+          <w:lang w:val="en-US"/>
+        </w:rPr>
+        <w:t>Hussein will know real time applications are made and the optimisations that they do.</w:t>
+      </w:r>
+    </w:p>
+    <w:p>
+      <w:pPr>
+        <w:numPr>
+          <w:ilvl w:val="0"/>
+          <w:numId w:val="1"/>
+        </w:numPr>
+        <w:ind w:left="420" w:leftChars="0" w:hanging="420" w:firstLineChars="0"/>
+        <w:rPr>
+          <w:rFonts w:hint="default"/>
+          <w:lang w:val="en-US"/>
+        </w:rPr>
+      </w:pPr>
+      <w:r>
+        <w:rPr>
+          <w:rFonts w:hint="default"/>
+          <w:lang w:val="en-US"/>
+        </w:rPr>
+        <w:t>Easy access to system’s abstraction layers to simulate io for both phone and computer. - Hamed</w:t>
+      </w:r>
+    </w:p>
+    <w:p>
+      <w:pPr>
+        <w:numPr>
+          <w:ilvl w:val="1"/>
+          <w:numId w:val="1"/>
+        </w:numPr>
+        <w:ind w:left="840" w:leftChars="0" w:hanging="420" w:firstLineChars="0"/>
+        <w:rPr>
+          <w:rFonts w:hint="default"/>
+          <w:lang w:val="en-US"/>
+        </w:rPr>
+      </w:pPr>
+      <w:r>
+        <w:rPr>
+          <w:rFonts w:hint="default"/>
+          <w:lang w:val="en-US"/>
+        </w:rPr>
+        <w:t>Hamed will know how to simulate a device using device drivers or a smiliar approach with emphasis on speed.</w:t>
+      </w:r>
+    </w:p>
+    <w:p>
+      <w:pPr>
+        <w:numPr>
+          <w:ilvl w:val="0"/>
+          <w:numId w:val="1"/>
+        </w:numPr>
+        <w:ind w:left="420" w:leftChars="0" w:hanging="420" w:firstLineChars="0"/>
+        <w:rPr>
+          <w:rFonts w:hint="default"/>
+          <w:lang w:val="en-US"/>
+        </w:rPr>
+      </w:pPr>
+      <w:r>
+        <w:rPr>
+          <w:rFonts w:hint="default"/>
+          <w:lang w:val="en-US"/>
+        </w:rPr>
+        <w:t>How cross platform development works.</w:t>
+      </w:r>
+    </w:p>
+    <w:p>
+      <w:pPr>
+        <w:numPr>
+          <w:ilvl w:val="1"/>
+          <w:numId w:val="1"/>
+        </w:numPr>
+        <w:ind w:left="840" w:leftChars="0" w:hanging="420" w:firstLineChars="0"/>
+        <w:rPr>
+          <w:rFonts w:hint="default"/>
+          <w:lang w:val="en-US"/>
+        </w:rPr>
+      </w:pPr>
+      <w:r>
+        <w:rPr>
+          <w:rFonts w:hint="default"/>
+          <w:lang w:val="en-US"/>
+        </w:rPr>
+        <w:t>Hamed will know how mobile applications that communicate with computer applications work</w:t>
+      </w:r>
+    </w:p>
+    <w:p>
+      <w:pPr>
+        <w:numPr>
+          <w:ilvl w:val="1"/>
+          <w:numId w:val="1"/>
+        </w:numPr>
+        <w:ind w:left="840" w:leftChars="0" w:hanging="420" w:firstLineChars="0"/>
+        <w:rPr>
+          <w:rFonts w:hint="default"/>
+          <w:lang w:val="en-US"/>
+        </w:rPr>
+      </w:pPr>
+      <w:r>
+        <w:rPr>
+          <w:rFonts w:hint="default"/>
+          <w:lang w:val="en-US"/>
+        </w:rPr>
+        <w:t>Hamed will know the  easiest way to develop an application with a mobile version and computer version, preferably without needing to write the code twice.</w:t>
       </w:r>
       <w:bookmarkStart w:id="0" w:name="_GoBack"/>
       <w:bookmarkEnd w:id="0"/>
     </w:p>
     <w:p>
       <w:pPr>
-        <w:rPr>
-          <w:rFonts w:hint="default"/>
-          <w:lang w:val="en-US"/>
-        </w:rPr>
-      </w:pPr>
-      <w:r>
-        <w:rPr>
-          <w:rFonts w:hint="default"/>
-          <w:lang w:val="en-US"/>
-        </w:rPr>
-        <w:t>Memory efficient.</w:t>
-      </w:r>
-    </w:p>
-    <w:p>
-      <w:pPr>
-        <w:rPr>
-          <w:rFonts w:hint="default"/>
-          <w:lang w:val="en-US"/>
-        </w:rPr>
-      </w:pPr>
-      <w:r>
-        <w:rPr>
-          <w:rFonts w:hint="default"/>
-          <w:lang w:val="en-US"/>
-        </w:rPr>
-        <w:t>Processor efficient.</w:t>
-      </w:r>
-    </w:p>
-    <w:p>
-      <w:pPr>
-        <w:rPr>
-          <w:rFonts w:hint="default"/>
-          <w:lang w:val="en-US"/>
-        </w:rPr>
-      </w:pPr>
-      <w:r>
-        <w:rPr>
-          <w:rFonts w:hint="default"/>
-          <w:lang w:val="en-US"/>
-        </w:rPr>
-        <w:t>Secure.</w:t>
+        <w:numPr>
+          <w:ilvl w:val="0"/>
+          <w:numId w:val="1"/>
+        </w:numPr>
+        <w:ind w:left="420" w:leftChars="0" w:hanging="420" w:firstLineChars="0"/>
+        <w:rPr>
+          <w:rFonts w:hint="default"/>
+          <w:lang w:val="en-US"/>
+        </w:rPr>
+      </w:pPr>
+      <w:r>
+        <w:rPr>
+          <w:rFonts w:hint="default"/>
+          <w:lang w:val="en-US"/>
+        </w:rPr>
+        <w:t>Efficient networking. - Hatem</w:t>
+      </w:r>
+    </w:p>
+    <w:p>
+      <w:pPr>
+        <w:numPr>
+          <w:ilvl w:val="1"/>
+          <w:numId w:val="1"/>
+        </w:numPr>
+        <w:ind w:left="840" w:leftChars="0" w:hanging="420" w:firstLineChars="0"/>
+        <w:rPr>
+          <w:rFonts w:hint="default"/>
+          <w:lang w:val="en-US"/>
+        </w:rPr>
+      </w:pPr>
+      <w:r>
+        <w:rPr>
+          <w:rFonts w:hint="default"/>
+          <w:lang w:val="en-US"/>
+        </w:rPr>
+        <w:t>Hatem will know how networking works, and how to process a real time application while minimizing the data sent over the network</w:t>
+      </w:r>
+    </w:p>
+    <w:p>
+      <w:pPr>
+        <w:numPr>
+          <w:ilvl w:val="1"/>
+          <w:numId w:val="1"/>
+        </w:numPr>
+        <w:ind w:left="840" w:leftChars="0" w:hanging="420" w:firstLineChars="0"/>
+        <w:rPr>
+          <w:rFonts w:hint="default"/>
+          <w:lang w:val="en-US"/>
+        </w:rPr>
+      </w:pPr>
+      <w:r>
+        <w:rPr>
+          <w:rFonts w:hint="default"/>
+          <w:lang w:val="en-US"/>
+        </w:rPr>
+        <w:t>Will need to know if compression Is a valid choice here.</w:t>
+      </w:r>
+    </w:p>
+    <w:p>
+      <w:pPr>
+        <w:numPr>
+          <w:ilvl w:val="0"/>
+          <w:numId w:val="1"/>
+        </w:numPr>
+        <w:ind w:left="420" w:leftChars="0" w:hanging="420" w:firstLineChars="0"/>
+        <w:rPr>
+          <w:rFonts w:hint="default"/>
+          <w:lang w:val="en-US"/>
+        </w:rPr>
+      </w:pPr>
+      <w:r>
+        <w:rPr>
+          <w:rFonts w:hint="default"/>
+          <w:lang w:val="en-US"/>
+        </w:rPr>
+        <w:t>Memory efficient. - Hatem</w:t>
+      </w:r>
+    </w:p>
+    <w:p>
+      <w:pPr>
+        <w:numPr>
+          <w:ilvl w:val="1"/>
+          <w:numId w:val="1"/>
+        </w:numPr>
+        <w:ind w:left="840" w:leftChars="0" w:hanging="420" w:firstLineChars="0"/>
+        <w:rPr>
+          <w:rFonts w:hint="default"/>
+          <w:lang w:val="en-US"/>
+        </w:rPr>
+      </w:pPr>
+      <w:r>
+        <w:rPr>
+          <w:rFonts w:hint="default"/>
+          <w:lang w:val="en-US"/>
+        </w:rPr>
+        <w:t>We need to have the program not use a lot of memory.</w:t>
+      </w:r>
+    </w:p>
+    <w:p>
+      <w:pPr>
+        <w:numPr>
+          <w:ilvl w:val="0"/>
+          <w:numId w:val="1"/>
+        </w:numPr>
+        <w:ind w:left="420" w:leftChars="0" w:hanging="420" w:firstLineChars="0"/>
+        <w:rPr>
+          <w:rFonts w:hint="default"/>
+          <w:lang w:val="en-US"/>
+        </w:rPr>
+      </w:pPr>
+      <w:r>
+        <w:rPr>
+          <w:rFonts w:hint="default"/>
+          <w:lang w:val="en-US"/>
+        </w:rPr>
+        <w:t>Processor efficient. - Hatem</w:t>
+      </w:r>
+    </w:p>
+    <w:p>
+      <w:pPr>
+        <w:numPr>
+          <w:ilvl w:val="1"/>
+          <w:numId w:val="1"/>
+        </w:numPr>
+        <w:ind w:left="840" w:leftChars="0" w:hanging="420" w:firstLineChars="0"/>
+        <w:rPr>
+          <w:rFonts w:hint="default"/>
+          <w:lang w:val="en-US"/>
+        </w:rPr>
+      </w:pPr>
+      <w:r>
+        <w:rPr>
+          <w:rFonts w:hint="default"/>
+          <w:lang w:val="en-US"/>
+        </w:rPr>
+        <w:t>Program needs to be not expensive to the processor</w:t>
+      </w:r>
+    </w:p>
+    <w:p>
+      <w:pPr>
+        <w:numPr>
+          <w:ilvl w:val="0"/>
+          <w:numId w:val="1"/>
+        </w:numPr>
+        <w:ind w:left="420" w:leftChars="0" w:hanging="420" w:firstLineChars="0"/>
+        <w:rPr>
+          <w:rFonts w:hint="default"/>
+          <w:lang w:val="en-US"/>
+        </w:rPr>
+      </w:pPr>
+      <w:r>
+        <w:rPr>
+          <w:rFonts w:hint="default"/>
+          <w:lang w:val="en-US"/>
+        </w:rPr>
+        <w:t>Secure. - Hussein</w:t>
+      </w:r>
+    </w:p>
+    <w:p>
+      <w:pPr>
+        <w:numPr>
+          <w:ilvl w:val="1"/>
+          <w:numId w:val="1"/>
+        </w:numPr>
+        <w:ind w:left="840" w:leftChars="0" w:hanging="420" w:firstLineChars="0"/>
+        <w:rPr>
+          <w:rFonts w:hint="default"/>
+          <w:lang w:val="en-US"/>
+        </w:rPr>
+      </w:pPr>
+      <w:r>
+        <w:rPr>
+          <w:rFonts w:hint="default"/>
+          <w:lang w:val="en-US"/>
+        </w:rPr>
+        <w:t>Hussein needs to know what vulnerabilities our application will add and how to deal with them.</w:t>
       </w:r>
     </w:p>
     <w:sectPr>
@@ -102,6 +401,154 @@
     </w:sectPr>
   </w:body>
 </w:document>
+</file>
+
+<file path=word/numbering.xml><?xml version="1.0" encoding="utf-8"?>
+<w:numbering xmlns:wpc="http://schemas.microsoft.com/office/word/2010/wordprocessingCanvas" xmlns:mc="http://schemas.openxmlformats.org/markup-compatibility/2006" xmlns:o="urn:schemas-microsoft-com:office:office" xmlns:r="http://schemas.openxmlformats.org/officeDocument/2006/relationships" xmlns:m="http://schemas.openxmlformats.org/officeDocument/2006/math" xmlns:v="urn:schemas-microsoft-com:vml" xmlns:wp14="http://schemas.microsoft.com/office/word/2010/wordprocessingDrawing" xmlns:wp="http://schemas.openxmlformats.org/drawingml/2006/wordprocessingDrawing" xmlns:w10="urn:schemas-microsoft-com:office:word" xmlns:w="http://schemas.openxmlformats.org/wordprocessingml/2006/main" xmlns:w14="http://schemas.microsoft.com/office/word/2010/wordml" xmlns:wpg="http://schemas.microsoft.com/office/word/2010/wordprocessingGroup" xmlns:wpi="http://schemas.microsoft.com/office/word/2010/wordprocessingInk" xmlns:wne="http://schemas.microsoft.com/office/word/2006/wordml" xmlns:wps="http://schemas.microsoft.com/office/word/2010/wordprocessingShape" xmlns:wpsCustomData="http://www.wps.cn/officeDocument/2013/wpsCustomData" mc:Ignorable="w14 wp14">
+  <w:abstractNum w:abstractNumId="0">
+    <w:nsid w:val="13C56D4F"/>
+    <w:multiLevelType w:val="multilevel"/>
+    <w:tmpl w:val="13C56D4F"/>
+    <w:lvl w:ilvl="0" w:tentative="0">
+      <w:start w:val="1"/>
+      <w:numFmt w:val="bullet"/>
+      <w:lvlText w:val=""/>
+      <w:lvlJc w:val="left"/>
+      <w:pPr>
+        <w:tabs>
+          <w:tab w:val="left" w:pos="420"/>
+        </w:tabs>
+        <w:ind w:left="420" w:leftChars="0" w:hanging="420" w:firstLineChars="0"/>
+      </w:pPr>
+      <w:rPr>
+        <w:rFonts w:hint="default" w:ascii="Wingdings" w:hAnsi="Wingdings"/>
+      </w:rPr>
+    </w:lvl>
+    <w:lvl w:ilvl="1" w:tentative="0">
+      <w:start w:val="1"/>
+      <w:numFmt w:val="bullet"/>
+      <w:lvlText w:val=""/>
+      <w:lvlJc w:val="left"/>
+      <w:pPr>
+        <w:tabs>
+          <w:tab w:val="left" w:pos="840"/>
+        </w:tabs>
+        <w:ind w:left="840" w:leftChars="0" w:hanging="420" w:firstLineChars="0"/>
+      </w:pPr>
+      <w:rPr>
+        <w:rFonts w:hint="default" w:ascii="Wingdings" w:hAnsi="Wingdings"/>
+      </w:rPr>
+    </w:lvl>
+    <w:lvl w:ilvl="2" w:tentative="0">
+      <w:start w:val="1"/>
+      <w:numFmt w:val="bullet"/>
+      <w:lvlText w:val=""/>
+      <w:lvlJc w:val="left"/>
+      <w:pPr>
+        <w:tabs>
+          <w:tab w:val="left" w:pos="1260"/>
+        </w:tabs>
+        <w:ind w:left="1260" w:leftChars="0" w:hanging="420" w:firstLineChars="0"/>
+      </w:pPr>
+      <w:rPr>
+        <w:rFonts w:hint="default" w:ascii="Wingdings" w:hAnsi="Wingdings"/>
+      </w:rPr>
+    </w:lvl>
+    <w:lvl w:ilvl="3" w:tentative="0">
+      <w:start w:val="1"/>
+      <w:numFmt w:val="bullet"/>
+      <w:lvlText w:val=""/>
+      <w:lvlJc w:val="left"/>
+      <w:pPr>
+        <w:tabs>
+          <w:tab w:val="left" w:pos="1680"/>
+        </w:tabs>
+        <w:ind w:left="1680" w:leftChars="0" w:hanging="420" w:firstLineChars="0"/>
+      </w:pPr>
+      <w:rPr>
+        <w:rFonts w:hint="default" w:ascii="Wingdings" w:hAnsi="Wingdings"/>
+      </w:rPr>
+    </w:lvl>
+    <w:lvl w:ilvl="4" w:tentative="0">
+      <w:start w:val="1"/>
+      <w:numFmt w:val="bullet"/>
+      <w:lvlText w:val=""/>
+      <w:lvlJc w:val="left"/>
+      <w:pPr>
+        <w:tabs>
+          <w:tab w:val="left" w:pos="2100"/>
+        </w:tabs>
+        <w:ind w:left="2100" w:leftChars="0" w:hanging="420" w:firstLineChars="0"/>
+      </w:pPr>
+      <w:rPr>
+        <w:rFonts w:hint="default" w:ascii="Wingdings" w:hAnsi="Wingdings"/>
+      </w:rPr>
+    </w:lvl>
+    <w:lvl w:ilvl="5" w:tentative="0">
+      <w:start w:val="1"/>
+      <w:numFmt w:val="bullet"/>
+      <w:lvlText w:val=""/>
+      <w:lvlJc w:val="left"/>
+      <w:pPr>
+        <w:tabs>
+          <w:tab w:val="left" w:pos="2520"/>
+        </w:tabs>
+        <w:ind w:left="2520" w:leftChars="0" w:hanging="420" w:firstLineChars="0"/>
+      </w:pPr>
+      <w:rPr>
+        <w:rFonts w:hint="default" w:ascii="Wingdings" w:hAnsi="Wingdings"/>
+      </w:rPr>
+    </w:lvl>
+    <w:lvl w:ilvl="6" w:tentative="0">
+      <w:start w:val="1"/>
+      <w:numFmt w:val="bullet"/>
+      <w:lvlText w:val=""/>
+      <w:lvlJc w:val="left"/>
+      <w:pPr>
+        <w:tabs>
+          <w:tab w:val="left" w:pos="2940"/>
+        </w:tabs>
+        <w:ind w:left="2940" w:leftChars="0" w:hanging="420" w:firstLineChars="0"/>
+      </w:pPr>
+      <w:rPr>
+        <w:rFonts w:hint="default" w:ascii="Wingdings" w:hAnsi="Wingdings"/>
+      </w:rPr>
+    </w:lvl>
+    <w:lvl w:ilvl="7" w:tentative="0">
+      <w:start w:val="1"/>
+      <w:numFmt w:val="bullet"/>
+      <w:lvlText w:val=""/>
+      <w:lvlJc w:val="left"/>
+      <w:pPr>
+        <w:tabs>
+          <w:tab w:val="left" w:pos="3360"/>
+        </w:tabs>
+        <w:ind w:left="3360" w:leftChars="0" w:hanging="420" w:firstLineChars="0"/>
+      </w:pPr>
+      <w:rPr>
+        <w:rFonts w:hint="default" w:ascii="Wingdings" w:hAnsi="Wingdings"/>
+      </w:rPr>
+    </w:lvl>
+    <w:lvl w:ilvl="8" w:tentative="0">
+      <w:start w:val="1"/>
+      <w:numFmt w:val="bullet"/>
+      <w:lvlText w:val=""/>
+      <w:lvlJc w:val="left"/>
+      <w:pPr>
+        <w:tabs>
+          <w:tab w:val="left" w:pos="3780"/>
+        </w:tabs>
+        <w:ind w:left="3780" w:leftChars="0" w:hanging="420" w:firstLineChars="0"/>
+      </w:pPr>
+      <w:rPr>
+        <w:rFonts w:hint="default" w:ascii="Wingdings" w:hAnsi="Wingdings"/>
+      </w:rPr>
+    </w:lvl>
+  </w:abstractNum>
+  <w:num w:numId="1">
+    <w:abstractNumId w:val="0"/>
+  </w:num>
+</w:numbering>
 </file>
 
 <file path=word/styles.xml><?xml version="1.0" encoding="utf-8"?>

</xml_diff>